<commit_message>
Completo Operadores lógicos con una duda
</commit_message>
<xml_diff>
--- a/Operadores lógicos I.docx
+++ b/Operadores lógicos I.docx
@@ -1884,6 +1884,13 @@
                 <w:sz w:val="18"/>
               </w:rPr>
             </w:pPr>
+            <w:r>
+              <w:rPr>
+                <w:rFonts w:ascii="Times New Roman"/>
+                <w:sz w:val="18"/>
+              </w:rPr>
+              <w:t xml:space="preserve">                      0</w:t>
+            </w:r>
           </w:p>
         </w:tc>
         <w:tc>
@@ -1898,6 +1905,13 @@
                 <w:sz w:val="18"/>
               </w:rPr>
             </w:pPr>
+            <w:r>
+              <w:rPr>
+                <w:rFonts w:ascii="Times New Roman"/>
+                <w:sz w:val="18"/>
+              </w:rPr>
+              <w:t xml:space="preserve">                             1</w:t>
+            </w:r>
           </w:p>
         </w:tc>
       </w:tr>
@@ -1959,6 +1973,13 @@
                 <w:sz w:val="18"/>
               </w:rPr>
             </w:pPr>
+            <w:r>
+              <w:rPr>
+                <w:rFonts w:ascii="Times New Roman"/>
+                <w:sz w:val="18"/>
+              </w:rPr>
+              <w:t xml:space="preserve">                      1</w:t>
+            </w:r>
           </w:p>
         </w:tc>
         <w:tc>
@@ -1973,6 +1994,20 @@
                 <w:sz w:val="18"/>
               </w:rPr>
             </w:pPr>
+            <w:r>
+              <w:rPr>
+                <w:rFonts w:ascii="Times New Roman"/>
+                <w:sz w:val="18"/>
+              </w:rPr>
+              <w:t xml:space="preserve">                             </w:t>
+            </w:r>
+            <w:r>
+              <w:rPr>
+                <w:rFonts w:ascii="Times New Roman"/>
+                <w:sz w:val="18"/>
+              </w:rPr>
+              <w:t>0*</w:t>
+            </w:r>
           </w:p>
         </w:tc>
       </w:tr>
@@ -2034,6 +2069,13 @@
                 <w:sz w:val="18"/>
               </w:rPr>
             </w:pPr>
+            <w:r>
+              <w:rPr>
+                <w:rFonts w:ascii="Times New Roman"/>
+                <w:sz w:val="18"/>
+              </w:rPr>
+              <w:t xml:space="preserve">                      1</w:t>
+            </w:r>
           </w:p>
         </w:tc>
         <w:tc>
@@ -2048,6 +2090,13 @@
                 <w:sz w:val="18"/>
               </w:rPr>
             </w:pPr>
+            <w:r>
+              <w:rPr>
+                <w:rFonts w:ascii="Times New Roman"/>
+                <w:sz w:val="18"/>
+              </w:rPr>
+              <w:t xml:space="preserve">                             0</w:t>
+            </w:r>
           </w:p>
         </w:tc>
       </w:tr>
@@ -2093,7 +2142,7 @@
                 <w:rFonts w:ascii="Times New Roman"/>
                 <w:sz w:val="20"/>
               </w:rPr>
-              <w:t xml:space="preserve">                 1</w:t>
+              <w:t xml:space="preserve">                1</w:t>
             </w:r>
           </w:p>
         </w:tc>
@@ -2109,6 +2158,13 @@
                 <w:sz w:val="20"/>
               </w:rPr>
             </w:pPr>
+            <w:r>
+              <w:rPr>
+                <w:rFonts w:ascii="Times New Roman"/>
+                <w:sz w:val="20"/>
+              </w:rPr>
+              <w:t xml:space="preserve">                    0</w:t>
+            </w:r>
           </w:p>
         </w:tc>
         <w:tc>
@@ -2123,6 +2179,13 @@
                 <w:sz w:val="20"/>
               </w:rPr>
             </w:pPr>
+            <w:r>
+              <w:rPr>
+                <w:rFonts w:ascii="Times New Roman"/>
+                <w:sz w:val="20"/>
+              </w:rPr>
+              <w:t xml:space="preserve">                          0</w:t>
+            </w:r>
           </w:p>
         </w:tc>
       </w:tr>
@@ -2497,6 +2560,13 @@
                 <w:sz w:val="18"/>
               </w:rPr>
             </w:pPr>
+            <w:r>
+              <w:rPr>
+                <w:rFonts w:ascii="Times New Roman"/>
+                <w:sz w:val="18"/>
+              </w:rPr>
+              <w:t xml:space="preserve">            0</w:t>
+            </w:r>
           </w:p>
         </w:tc>
         <w:tc>
@@ -2511,6 +2581,13 @@
                 <w:sz w:val="18"/>
               </w:rPr>
             </w:pPr>
+            <w:r>
+              <w:rPr>
+                <w:rFonts w:ascii="Times New Roman"/>
+                <w:sz w:val="18"/>
+              </w:rPr>
+              <w:t xml:space="preserve">             0</w:t>
+            </w:r>
           </w:p>
         </w:tc>
         <w:tc>
@@ -2525,6 +2602,13 @@
                 <w:sz w:val="18"/>
               </w:rPr>
             </w:pPr>
+            <w:r>
+              <w:rPr>
+                <w:rFonts w:ascii="Times New Roman"/>
+                <w:sz w:val="18"/>
+              </w:rPr>
+              <w:t xml:space="preserve">               0</w:t>
+            </w:r>
           </w:p>
         </w:tc>
         <w:tc>
@@ -2539,6 +2623,13 @@
                 <w:sz w:val="18"/>
               </w:rPr>
             </w:pPr>
+            <w:r>
+              <w:rPr>
+                <w:rFonts w:ascii="Times New Roman"/>
+                <w:sz w:val="18"/>
+              </w:rPr>
+              <w:t xml:space="preserve">                 1</w:t>
+            </w:r>
           </w:p>
         </w:tc>
         <w:tc>
@@ -2553,6 +2644,13 @@
                 <w:sz w:val="18"/>
               </w:rPr>
             </w:pPr>
+            <w:r>
+              <w:rPr>
+                <w:rFonts w:ascii="Times New Roman"/>
+                <w:sz w:val="18"/>
+              </w:rPr>
+              <w:t xml:space="preserve">                         1</w:t>
+            </w:r>
           </w:p>
         </w:tc>
       </w:tr>
@@ -2572,6 +2670,13 @@
                 <w:sz w:val="18"/>
               </w:rPr>
             </w:pPr>
+            <w:r>
+              <w:rPr>
+                <w:rFonts w:ascii="Times New Roman"/>
+                <w:sz w:val="18"/>
+              </w:rPr>
+              <w:t xml:space="preserve">            0                   </w:t>
+            </w:r>
           </w:p>
         </w:tc>
         <w:tc>
@@ -2586,6 +2691,13 @@
                 <w:sz w:val="18"/>
               </w:rPr>
             </w:pPr>
+            <w:r>
+              <w:rPr>
+                <w:rFonts w:ascii="Times New Roman"/>
+                <w:sz w:val="18"/>
+              </w:rPr>
+              <w:t xml:space="preserve">             1</w:t>
+            </w:r>
           </w:p>
         </w:tc>
         <w:tc>
@@ -2600,6 +2712,13 @@
                 <w:sz w:val="18"/>
               </w:rPr>
             </w:pPr>
+            <w:r>
+              <w:rPr>
+                <w:rFonts w:ascii="Times New Roman"/>
+                <w:sz w:val="18"/>
+              </w:rPr>
+              <w:t xml:space="preserve">               0</w:t>
+            </w:r>
           </w:p>
         </w:tc>
         <w:tc>
@@ -2614,6 +2733,13 @@
                 <w:sz w:val="18"/>
               </w:rPr>
             </w:pPr>
+            <w:r>
+              <w:rPr>
+                <w:rFonts w:ascii="Times New Roman"/>
+                <w:sz w:val="18"/>
+              </w:rPr>
+              <w:t xml:space="preserve">                 1 </w:t>
+            </w:r>
           </w:p>
         </w:tc>
         <w:tc>
@@ -2628,6 +2754,13 @@
                 <w:sz w:val="18"/>
               </w:rPr>
             </w:pPr>
+            <w:r>
+              <w:rPr>
+                <w:rFonts w:ascii="Times New Roman"/>
+                <w:sz w:val="18"/>
+              </w:rPr>
+              <w:t xml:space="preserve">                          1</w:t>
+            </w:r>
           </w:p>
         </w:tc>
       </w:tr>
@@ -2647,6 +2780,13 @@
                 <w:sz w:val="18"/>
               </w:rPr>
             </w:pPr>
+            <w:r>
+              <w:rPr>
+                <w:rFonts w:ascii="Times New Roman"/>
+                <w:sz w:val="18"/>
+              </w:rPr>
+              <w:t xml:space="preserve">            1</w:t>
+            </w:r>
           </w:p>
         </w:tc>
         <w:tc>
@@ -2661,6 +2801,13 @@
                 <w:sz w:val="18"/>
               </w:rPr>
             </w:pPr>
+            <w:r>
+              <w:rPr>
+                <w:rFonts w:ascii="Times New Roman"/>
+                <w:sz w:val="18"/>
+              </w:rPr>
+              <w:t xml:space="preserve">             0</w:t>
+            </w:r>
           </w:p>
         </w:tc>
         <w:tc>
@@ -2675,6 +2822,13 @@
                 <w:sz w:val="18"/>
               </w:rPr>
             </w:pPr>
+            <w:r>
+              <w:rPr>
+                <w:rFonts w:ascii="Times New Roman"/>
+                <w:sz w:val="18"/>
+              </w:rPr>
+              <w:t xml:space="preserve">               0</w:t>
+            </w:r>
           </w:p>
         </w:tc>
         <w:tc>
@@ -2689,6 +2843,13 @@
                 <w:sz w:val="18"/>
               </w:rPr>
             </w:pPr>
+            <w:r>
+              <w:rPr>
+                <w:rFonts w:ascii="Times New Roman"/>
+                <w:sz w:val="18"/>
+              </w:rPr>
+              <w:t xml:space="preserve">                 0</w:t>
+            </w:r>
           </w:p>
         </w:tc>
         <w:tc>
@@ -2703,6 +2864,13 @@
                 <w:sz w:val="18"/>
               </w:rPr>
             </w:pPr>
+            <w:r>
+              <w:rPr>
+                <w:rFonts w:ascii="Times New Roman"/>
+                <w:sz w:val="18"/>
+              </w:rPr>
+              <w:t xml:space="preserve">                          0</w:t>
+            </w:r>
           </w:p>
         </w:tc>
       </w:tr>
@@ -2722,6 +2890,13 @@
                 <w:sz w:val="18"/>
               </w:rPr>
             </w:pPr>
+            <w:r>
+              <w:rPr>
+                <w:rFonts w:ascii="Times New Roman"/>
+                <w:sz w:val="18"/>
+              </w:rPr>
+              <w:t xml:space="preserve">            1</w:t>
+            </w:r>
           </w:p>
         </w:tc>
         <w:tc>
@@ -2736,6 +2911,13 @@
                 <w:sz w:val="18"/>
               </w:rPr>
             </w:pPr>
+            <w:r>
+              <w:rPr>
+                <w:rFonts w:ascii="Times New Roman"/>
+                <w:sz w:val="18"/>
+              </w:rPr>
+              <w:t xml:space="preserve">             1</w:t>
+            </w:r>
           </w:p>
         </w:tc>
         <w:tc>
@@ -2750,6 +2932,13 @@
                 <w:sz w:val="18"/>
               </w:rPr>
             </w:pPr>
+            <w:r>
+              <w:rPr>
+                <w:rFonts w:ascii="Times New Roman"/>
+                <w:sz w:val="18"/>
+              </w:rPr>
+              <w:t xml:space="preserve">               1</w:t>
+            </w:r>
           </w:p>
         </w:tc>
         <w:tc>
@@ -2764,6 +2953,13 @@
                 <w:sz w:val="18"/>
               </w:rPr>
             </w:pPr>
+            <w:r>
+              <w:rPr>
+                <w:rFonts w:ascii="Times New Roman"/>
+                <w:sz w:val="18"/>
+              </w:rPr>
+              <w:t xml:space="preserve">                 0</w:t>
+            </w:r>
           </w:p>
         </w:tc>
         <w:tc>
@@ -2778,6 +2974,13 @@
                 <w:sz w:val="18"/>
               </w:rPr>
             </w:pPr>
+            <w:r>
+              <w:rPr>
+                <w:rFonts w:ascii="Times New Roman"/>
+                <w:sz w:val="18"/>
+              </w:rPr>
+              <w:t xml:space="preserve">                          1</w:t>
+            </w:r>
           </w:p>
         </w:tc>
       </w:tr>
@@ -3130,6 +3333,13 @@
                 <w:sz w:val="18"/>
               </w:rPr>
             </w:pPr>
+            <w:r>
+              <w:rPr>
+                <w:rFonts w:ascii="Times New Roman"/>
+                <w:sz w:val="18"/>
+              </w:rPr>
+              <w:t xml:space="preserve">            0</w:t>
+            </w:r>
           </w:p>
         </w:tc>
         <w:tc>
@@ -3144,6 +3354,13 @@
                 <w:sz w:val="18"/>
               </w:rPr>
             </w:pPr>
+            <w:r>
+              <w:rPr>
+                <w:rFonts w:ascii="Times New Roman"/>
+                <w:sz w:val="18"/>
+              </w:rPr>
+              <w:t xml:space="preserve">             0</w:t>
+            </w:r>
           </w:p>
         </w:tc>
         <w:tc>
@@ -3158,6 +3375,13 @@
                 <w:sz w:val="18"/>
               </w:rPr>
             </w:pPr>
+            <w:r>
+              <w:rPr>
+                <w:rFonts w:ascii="Times New Roman"/>
+                <w:sz w:val="18"/>
+              </w:rPr>
+              <w:t xml:space="preserve">              0</w:t>
+            </w:r>
           </w:p>
         </w:tc>
         <w:tc>
@@ -3172,6 +3396,13 @@
                 <w:sz w:val="18"/>
               </w:rPr>
             </w:pPr>
+            <w:r>
+              <w:rPr>
+                <w:rFonts w:ascii="Times New Roman"/>
+                <w:sz w:val="18"/>
+              </w:rPr>
+              <w:t xml:space="preserve">                   1</w:t>
+            </w:r>
           </w:p>
         </w:tc>
         <w:tc>
@@ -3186,6 +3417,13 @@
                 <w:sz w:val="18"/>
               </w:rPr>
             </w:pPr>
+            <w:r>
+              <w:rPr>
+                <w:rFonts w:ascii="Times New Roman"/>
+                <w:sz w:val="18"/>
+              </w:rPr>
+              <w:t xml:space="preserve">                           1</w:t>
+            </w:r>
           </w:p>
         </w:tc>
       </w:tr>
@@ -3205,6 +3443,13 @@
                 <w:sz w:val="18"/>
               </w:rPr>
             </w:pPr>
+            <w:r>
+              <w:rPr>
+                <w:rFonts w:ascii="Times New Roman"/>
+                <w:sz w:val="18"/>
+              </w:rPr>
+              <w:t xml:space="preserve">            0</w:t>
+            </w:r>
           </w:p>
         </w:tc>
         <w:tc>
@@ -3219,6 +3464,13 @@
                 <w:sz w:val="18"/>
               </w:rPr>
             </w:pPr>
+            <w:r>
+              <w:rPr>
+                <w:rFonts w:ascii="Times New Roman"/>
+                <w:sz w:val="18"/>
+              </w:rPr>
+              <w:t xml:space="preserve">             1</w:t>
+            </w:r>
           </w:p>
         </w:tc>
         <w:tc>
@@ -3233,6 +3485,13 @@
                 <w:sz w:val="18"/>
               </w:rPr>
             </w:pPr>
+            <w:r>
+              <w:rPr>
+                <w:rFonts w:ascii="Times New Roman"/>
+                <w:sz w:val="18"/>
+              </w:rPr>
+              <w:t xml:space="preserve">              1</w:t>
+            </w:r>
           </w:p>
         </w:tc>
         <w:tc>
@@ -3247,6 +3506,13 @@
                 <w:sz w:val="18"/>
               </w:rPr>
             </w:pPr>
+            <w:r>
+              <w:rPr>
+                <w:rFonts w:ascii="Times New Roman"/>
+                <w:sz w:val="18"/>
+              </w:rPr>
+              <w:t xml:space="preserve">                   0</w:t>
+            </w:r>
           </w:p>
         </w:tc>
         <w:tc>
@@ -3261,6 +3527,13 @@
                 <w:sz w:val="18"/>
               </w:rPr>
             </w:pPr>
+            <w:r>
+              <w:rPr>
+                <w:rFonts w:ascii="Times New Roman"/>
+                <w:sz w:val="18"/>
+              </w:rPr>
+              <w:t xml:space="preserve">                            1</w:t>
+            </w:r>
           </w:p>
         </w:tc>
       </w:tr>
@@ -3280,6 +3553,13 @@
                 <w:sz w:val="18"/>
               </w:rPr>
             </w:pPr>
+            <w:r>
+              <w:rPr>
+                <w:rFonts w:ascii="Times New Roman"/>
+                <w:sz w:val="18"/>
+              </w:rPr>
+              <w:t xml:space="preserve">            1</w:t>
+            </w:r>
           </w:p>
         </w:tc>
         <w:tc>
@@ -3294,6 +3574,13 @@
                 <w:sz w:val="18"/>
               </w:rPr>
             </w:pPr>
+            <w:r>
+              <w:rPr>
+                <w:rFonts w:ascii="Times New Roman"/>
+                <w:sz w:val="18"/>
+              </w:rPr>
+              <w:t xml:space="preserve">             0</w:t>
+            </w:r>
           </w:p>
         </w:tc>
         <w:tc>
@@ -3308,6 +3595,13 @@
                 <w:sz w:val="18"/>
               </w:rPr>
             </w:pPr>
+            <w:r>
+              <w:rPr>
+                <w:rFonts w:ascii="Times New Roman"/>
+                <w:sz w:val="18"/>
+              </w:rPr>
+              <w:t xml:space="preserve">              0</w:t>
+            </w:r>
           </w:p>
         </w:tc>
         <w:tc>
@@ -3322,6 +3616,13 @@
                 <w:sz w:val="18"/>
               </w:rPr>
             </w:pPr>
+            <w:r>
+              <w:rPr>
+                <w:rFonts w:ascii="Times New Roman"/>
+                <w:sz w:val="18"/>
+              </w:rPr>
+              <w:t xml:space="preserve">                   1 </w:t>
+            </w:r>
           </w:p>
         </w:tc>
         <w:tc>
@@ -3336,6 +3637,13 @@
                 <w:sz w:val="18"/>
               </w:rPr>
             </w:pPr>
+            <w:r>
+              <w:rPr>
+                <w:rFonts w:ascii="Times New Roman"/>
+                <w:sz w:val="18"/>
+              </w:rPr>
+              <w:t xml:space="preserve">                            1</w:t>
+            </w:r>
           </w:p>
         </w:tc>
       </w:tr>
@@ -3355,6 +3663,13 @@
                 <w:sz w:val="18"/>
               </w:rPr>
             </w:pPr>
+            <w:r>
+              <w:rPr>
+                <w:rFonts w:ascii="Times New Roman"/>
+                <w:sz w:val="18"/>
+              </w:rPr>
+              <w:t xml:space="preserve">            1</w:t>
+            </w:r>
           </w:p>
         </w:tc>
         <w:tc>
@@ -3369,6 +3684,13 @@
                 <w:sz w:val="18"/>
               </w:rPr>
             </w:pPr>
+            <w:r>
+              <w:rPr>
+                <w:rFonts w:ascii="Times New Roman"/>
+                <w:sz w:val="18"/>
+              </w:rPr>
+              <w:t xml:space="preserve">             1</w:t>
+            </w:r>
           </w:p>
         </w:tc>
         <w:tc>
@@ -3383,6 +3705,13 @@
                 <w:sz w:val="18"/>
               </w:rPr>
             </w:pPr>
+            <w:r>
+              <w:rPr>
+                <w:rFonts w:ascii="Times New Roman"/>
+                <w:sz w:val="18"/>
+              </w:rPr>
+              <w:t xml:space="preserve">              0</w:t>
+            </w:r>
           </w:p>
         </w:tc>
         <w:tc>
@@ -3397,6 +3726,20 @@
                 <w:sz w:val="18"/>
               </w:rPr>
             </w:pPr>
+            <w:r>
+              <w:rPr>
+                <w:rFonts w:ascii="Times New Roman"/>
+                <w:sz w:val="18"/>
+              </w:rPr>
+              <w:t xml:space="preserve">                   </w:t>
+            </w:r>
+            <w:r>
+              <w:rPr>
+                <w:rFonts w:ascii="Times New Roman"/>
+                <w:sz w:val="18"/>
+              </w:rPr>
+              <w:t>0</w:t>
+            </w:r>
           </w:p>
         </w:tc>
         <w:tc>
@@ -3411,6 +3754,13 @@
                 <w:sz w:val="18"/>
               </w:rPr>
             </w:pPr>
+            <w:r>
+              <w:rPr>
+                <w:rFonts w:ascii="Times New Roman"/>
+                <w:sz w:val="18"/>
+              </w:rPr>
+              <w:t xml:space="preserve">                            0</w:t>
+            </w:r>
           </w:p>
         </w:tc>
       </w:tr>

</xml_diff>